<commit_message>
updated scenarios and redd data
</commit_message>
<xml_diff>
--- a/Real-time-Estimates_Prelim_automated.docx
+++ b/Real-time-Estimates_Prelim_automated.docx
@@ -71,7 +71,7 @@
         <w:pStyle w:val="Date"/>
       </w:pPr>
       <w:r>
-        <w:t xml:space="preserve">22</w:t>
+        <w:t xml:space="preserve">23</w:t>
       </w:r>
       <w:r>
         <w:t xml:space="preserve"> </w:t>
@@ -91,7 +91,7 @@
         <w:pStyle w:val="FirstParagraph"/>
       </w:pPr>
       <w:r>
-        <w:t xml:space="preserve">This script constructs real-time winter-run redd dewatering estimates based on most recent data available from CDFW (August 13, 2023). Data are also available in the YYYY Winter-run Data file.xls online at</w:t>
+        <w:t xml:space="preserve">This script constructs real-time winter-run redd dewatering estimates based on most recent data available from CDFW (August 22, 2023). Data are also available in the YYYY Winter-run Data file.xls online at</w:t>
       </w:r>
       <w:r>
         <w:t xml:space="preserve"> </w:t>
@@ -105,7 +105,10 @@
         </w:r>
       </w:hyperlink>
       <w:r>
-        <w:t xml:space="preserve">.</w:t>
+        <w:t xml:space="preserve"> </w:t>
+      </w:r>
+      <w:r>
+        <w:t xml:space="preserve">but updated data may be available upon request from CDFW.</w:t>
       </w:r>
     </w:p>
     <w:p>
@@ -201,6 +204,80 @@
           <w:rStyle w:val="VerbatimChar"/>
         </w:rPr>
         <w:t xml:space="preserve">##     date, intersect, setdiff, union</w:t>
+      </w:r>
+    </w:p>
+    <w:p>
+      <w:pPr>
+        <w:pStyle w:val="SourceCode"/>
+      </w:pPr>
+      <w:r>
+        <w:rPr>
+          <w:rStyle w:val="VerbatimChar"/>
+        </w:rPr>
+        <w:t xml:space="preserve">## 'data.frame':    213 obs. of  7 variables:</w:t>
+      </w:r>
+      <w:r>
+        <w:br/>
+      </w:r>
+      <w:r>
+        <w:rPr>
+          <w:rStyle w:val="VerbatimChar"/>
+        </w:rPr>
+        <w:t xml:space="preserve">##  $ Date  : Date, format: "2023-08-01" "2023-08-02" ...</w:t>
+      </w:r>
+      <w:r>
+        <w:br/>
+      </w:r>
+      <w:r>
+        <w:rPr>
+          <w:rStyle w:val="VerbatimChar"/>
+        </w:rPr>
+        <w:t xml:space="preserve">##  $ Alt.1b: chr  "10000" "10000" "10000" "10000" ...</w:t>
+      </w:r>
+      <w:r>
+        <w:br/>
+      </w:r>
+      <w:r>
+        <w:rPr>
+          <w:rStyle w:val="VerbatimChar"/>
+        </w:rPr>
+        <w:t xml:space="preserve">##  $ Alt.2c: chr  "10000" "10000" "10000" "10000" ...</w:t>
+      </w:r>
+      <w:r>
+        <w:br/>
+      </w:r>
+      <w:r>
+        <w:rPr>
+          <w:rStyle w:val="VerbatimChar"/>
+        </w:rPr>
+        <w:t xml:space="preserve">##  $ Alt.3b: chr  "9000" "9000" "9000" "9000" ...</w:t>
+      </w:r>
+      <w:r>
+        <w:br/>
+      </w:r>
+      <w:r>
+        <w:rPr>
+          <w:rStyle w:val="VerbatimChar"/>
+        </w:rPr>
+        <w:t xml:space="preserve">##  $ Alt.3c: chr  "9000" "9000" "9000" "9000" ...</w:t>
+      </w:r>
+      <w:r>
+        <w:br/>
+      </w:r>
+      <w:r>
+        <w:rPr>
+          <w:rStyle w:val="VerbatimChar"/>
+        </w:rPr>
+        <w:t xml:space="preserve">##  $ Alt.3d: chr  "10567" "10603" "10588" "10530" ...</w:t>
+      </w:r>
+      <w:r>
+        <w:br/>
+      </w:r>
+      <w:r>
+        <w:rPr>
+          <w:rStyle w:val="VerbatimChar"/>
+        </w:rPr>
+        <w:t xml:space="preserve">##  $ Alt.3e: chr  "10851" "10781" "10567" "10603" ...</w:t>
       </w:r>
     </w:p>
     <w:bookmarkStart w:id="21" w:name="current-redd-count"/>
@@ -257,7 +334,7 @@
         <w:pStyle w:val="BodyText"/>
       </w:pPr>
       <w:r>
-        <w:t xml:space="preserve">As of August 13, 2023,</w:t>
+        <w:t xml:space="preserve">As of August 22, 2023,</w:t>
       </w:r>
       <w:r>
         <w:t xml:space="preserve"> </w:t>
@@ -362,7 +439,7 @@
         <w:t xml:space="preserve"> </w:t>
       </w:r>
       <w:r>
-        <w:t xml:space="preserve">Average September and October Keswick (KES) Flow in cfs, total water volume of each alternative for August through October in TAF, estimated numbers of SRWC redds dewatered, and percent of population that would be lost under each of the proposed alternatives. KES Flow data uses actual flow-to-date as of NA and proposed flows for the remainder of the incubation period. Redd dewatering is considered at the actual or estimated dewatering flow and with a 100 cfs buffer applied to the actual/estimated dewatering flow. Percentage of the population lost is based on the August 13, 2023 count of 347 Winter-run redds and updated redd counts may be available soon.</w:t>
+        <w:t xml:space="preserve">Average September and October Keswick (KES) Flow in cfs, total water volume of each alternative for August through October in TAF, estimated numbers of SRWC redds dewatered, and percent of population that would be lost under each of the proposed alternatives. KES Flow data uses actual flow-to-date as of 2023-08-31 and proposed flows for the remainder of the incubation period. Redd dewatering is considered at the actual or estimated dewatering flow and with a 100 cfs buffer applied to the actual/estimated dewatering flow. Percentage of the population lost is based on the August 13, 2023 count of 347 Winter-run redds and updated redd counts may be available soon. Alternatives 1a, 2a, 2b, and 3a have been dropped from consideration because they are based on outdated forecasts and have been improved upon.</w:t>
       </w:r>
     </w:p>
     <w:tbl>
@@ -372,15 +449,13 @@
         <w:tblLook w:firstRow="1" w:lastRow="0" w:firstColumn="0" w:lastColumn="0" w:noHBand="0" w:noVBand="0" w:val="0020"/>
       </w:tblPr>
       <w:tblGrid>
-        <w:gridCol w:w="3046"/>
-        <w:gridCol w:w="609"/>
-        <w:gridCol w:w="609"/>
-        <w:gridCol w:w="609"/>
-        <w:gridCol w:w="609"/>
-        <w:gridCol w:w="609"/>
-        <w:gridCol w:w="609"/>
-        <w:gridCol w:w="609"/>
-        <w:gridCol w:w="609"/>
+        <w:gridCol w:w="3912"/>
+        <w:gridCol w:w="667"/>
+        <w:gridCol w:w="667"/>
+        <w:gridCol w:w="667"/>
+        <w:gridCol w:w="667"/>
+        <w:gridCol w:w="667"/>
+        <w:gridCol w:w="667"/>
       </w:tblGrid>
       <w:tr>
         <w:trPr>
@@ -406,18 +481,6 @@
               <w:jc w:val="left"/>
             </w:pPr>
             <w:r>
-              <w:t xml:space="preserve">Alt.1a</w:t>
-            </w:r>
-          </w:p>
-        </w:tc>
-        <w:tc>
-          <w:tcPr/>
-          <w:p>
-            <w:pPr>
-              <w:pStyle w:val="Compact"/>
-              <w:jc w:val="left"/>
-            </w:pPr>
-            <w:r>
               <w:t xml:space="preserve">Alt.1b</w:t>
             </w:r>
           </w:p>
@@ -430,30 +493,6 @@
               <w:jc w:val="left"/>
             </w:pPr>
             <w:r>
-              <w:t xml:space="preserve">Alt.2a</w:t>
-            </w:r>
-          </w:p>
-        </w:tc>
-        <w:tc>
-          <w:tcPr/>
-          <w:p>
-            <w:pPr>
-              <w:pStyle w:val="Compact"/>
-              <w:jc w:val="left"/>
-            </w:pPr>
-            <w:r>
-              <w:t xml:space="preserve">Alt.2b</w:t>
-            </w:r>
-          </w:p>
-        </w:tc>
-        <w:tc>
-          <w:tcPr/>
-          <w:p>
-            <w:pPr>
-              <w:pStyle w:val="Compact"/>
-              <w:jc w:val="left"/>
-            </w:pPr>
-            <w:r>
               <w:t xml:space="preserve">Alt.2c</w:t>
             </w:r>
           </w:p>
@@ -466,18 +505,6 @@
               <w:jc w:val="left"/>
             </w:pPr>
             <w:r>
-              <w:t xml:space="preserve">Alt.3a</w:t>
-            </w:r>
-          </w:p>
-        </w:tc>
-        <w:tc>
-          <w:tcPr/>
-          <w:p>
-            <w:pPr>
-              <w:pStyle w:val="Compact"/>
-              <w:jc w:val="left"/>
-            </w:pPr>
-            <w:r>
               <w:t xml:space="preserve">Alt.3b</w:t>
             </w:r>
           </w:p>
@@ -491,6 +518,30 @@
             </w:pPr>
             <w:r>
               <w:t xml:space="preserve">Alt.3c</w:t>
+            </w:r>
+          </w:p>
+        </w:tc>
+        <w:tc>
+          <w:tcPr/>
+          <w:p>
+            <w:pPr>
+              <w:pStyle w:val="Compact"/>
+              <w:jc w:val="left"/>
+            </w:pPr>
+            <w:r>
+              <w:t xml:space="preserve">Alt.3d</w:t>
+            </w:r>
+          </w:p>
+        </w:tc>
+        <w:tc>
+          <w:tcPr/>
+          <w:p>
+            <w:pPr>
+              <w:pStyle w:val="Compact"/>
+              <w:jc w:val="left"/>
+            </w:pPr>
+            <w:r>
+              <w:t xml:space="preserve">Alt.3e</w:t>
             </w:r>
           </w:p>
         </w:tc>
@@ -540,42 +591,6 @@
               <w:jc w:val="left"/>
             </w:pPr>
             <w:r>
-              <w:t xml:space="preserve">6500</w:t>
-            </w:r>
-          </w:p>
-        </w:tc>
-        <w:tc>
-          <w:tcPr/>
-          <w:p>
-            <w:pPr>
-              <w:pStyle w:val="Compact"/>
-              <w:jc w:val="left"/>
-            </w:pPr>
-            <w:r>
-              <w:t xml:space="preserve">6533</w:t>
-            </w:r>
-          </w:p>
-        </w:tc>
-        <w:tc>
-          <w:tcPr/>
-          <w:p>
-            <w:pPr>
-              <w:pStyle w:val="Compact"/>
-              <w:jc w:val="left"/>
-            </w:pPr>
-            <w:r>
-              <w:t xml:space="preserve">7000</w:t>
-            </w:r>
-          </w:p>
-        </w:tc>
-        <w:tc>
-          <w:tcPr/>
-          <w:p>
-            <w:pPr>
-              <w:pStyle w:val="Compact"/>
-              <w:jc w:val="left"/>
-            </w:pPr>
-            <w:r>
               <w:t xml:space="preserve">7600</w:t>
             </w:r>
           </w:p>
@@ -600,7 +615,19 @@
               <w:jc w:val="left"/>
             </w:pPr>
             <w:r>
-              <w:t xml:space="preserve">7600</w:t>
+              <w:t xml:space="preserve">7707</w:t>
+            </w:r>
+          </w:p>
+        </w:tc>
+        <w:tc>
+          <w:tcPr/>
+          <w:p>
+            <w:pPr>
+              <w:pStyle w:val="Compact"/>
+              <w:jc w:val="left"/>
+            </w:pPr>
+            <w:r>
+              <w:t xml:space="preserve">8937</w:t>
             </w:r>
           </w:p>
         </w:tc>
@@ -638,42 +665,6 @@
               <w:jc w:val="left"/>
             </w:pPr>
             <w:r>
-              <w:t xml:space="preserve">6617</w:t>
-            </w:r>
-          </w:p>
-        </w:tc>
-        <w:tc>
-          <w:tcPr/>
-          <w:p>
-            <w:pPr>
-              <w:pStyle w:val="Compact"/>
-              <w:jc w:val="left"/>
-            </w:pPr>
-            <w:r>
-              <w:t xml:space="preserve">4911</w:t>
-            </w:r>
-          </w:p>
-        </w:tc>
-        <w:tc>
-          <w:tcPr/>
-          <w:p>
-            <w:pPr>
-              <w:pStyle w:val="Compact"/>
-              <w:jc w:val="left"/>
-            </w:pPr>
-            <w:r>
-              <w:t xml:space="preserve">5612</w:t>
-            </w:r>
-          </w:p>
-        </w:tc>
-        <w:tc>
-          <w:tcPr/>
-          <w:p>
-            <w:pPr>
-              <w:pStyle w:val="Compact"/>
-              <w:jc w:val="left"/>
-            </w:pPr>
-            <w:r>
               <w:t xml:space="preserve">5013</w:t>
             </w:r>
           </w:p>
@@ -686,18 +677,6 @@
               <w:jc w:val="left"/>
             </w:pPr>
             <w:r>
-              <w:t xml:space="preserve">5867</w:t>
-            </w:r>
-          </w:p>
-        </w:tc>
-        <w:tc>
-          <w:tcPr/>
-          <w:p>
-            <w:pPr>
-              <w:pStyle w:val="Compact"/>
-              <w:jc w:val="left"/>
-            </w:pPr>
-            <w:r>
               <w:t xml:space="preserve">5928</w:t>
             </w:r>
           </w:p>
@@ -711,6 +690,30 @@
             </w:pPr>
             <w:r>
               <w:t xml:space="preserve">6107</w:t>
+            </w:r>
+          </w:p>
+        </w:tc>
+        <w:tc>
+          <w:tcPr/>
+          <w:p>
+            <w:pPr>
+              <w:pStyle w:val="Compact"/>
+              <w:jc w:val="left"/>
+            </w:pPr>
+            <w:r>
+              <w:t xml:space="preserve">5541</w:t>
+            </w:r>
+          </w:p>
+        </w:tc>
+        <w:tc>
+          <w:tcPr/>
+          <w:p>
+            <w:pPr>
+              <w:pStyle w:val="Compact"/>
+              <w:jc w:val="left"/>
+            </w:pPr>
+            <w:r>
+              <w:t xml:space="preserve">5539</w:t>
             </w:r>
           </w:p>
         </w:tc>
@@ -736,18 +739,6 @@
               <w:jc w:val="left"/>
             </w:pPr>
             <w:r>
-              <w:t xml:space="preserve">2995</w:t>
-            </w:r>
-          </w:p>
-        </w:tc>
-        <w:tc>
-          <w:tcPr/>
-          <w:p>
-            <w:pPr>
-              <w:pStyle w:val="Compact"/>
-              <w:jc w:val="left"/>
-            </w:pPr>
-            <w:r>
               <w:t xml:space="preserve">3026</w:t>
             </w:r>
           </w:p>
@@ -760,30 +751,6 @@
               <w:jc w:val="left"/>
             </w:pPr>
             <w:r>
-              <w:t xml:space="preserve">2420</w:t>
-            </w:r>
-          </w:p>
-        </w:tc>
-        <w:tc>
-          <w:tcPr/>
-          <w:p>
-            <w:pPr>
-              <w:pStyle w:val="Compact"/>
-              <w:jc w:val="left"/>
-            </w:pPr>
-            <w:r>
-              <w:t xml:space="preserve">2612</w:t>
-            </w:r>
-          </w:p>
-        </w:tc>
-        <w:tc>
-          <w:tcPr/>
-          <w:p>
-            <w:pPr>
-              <w:pStyle w:val="Compact"/>
-              <w:jc w:val="left"/>
-            </w:pPr>
-            <w:r>
               <w:t xml:space="preserve">2542</w:t>
             </w:r>
           </w:p>
@@ -796,18 +763,6 @@
               <w:jc w:val="left"/>
             </w:pPr>
             <w:r>
-              <w:t xml:space="preserve">2754</w:t>
-            </w:r>
-          </w:p>
-        </w:tc>
-        <w:tc>
-          <w:tcPr/>
-          <w:p>
-            <w:pPr>
-              <w:pStyle w:val="Compact"/>
-              <w:jc w:val="left"/>
-            </w:pPr>
-            <w:r>
               <w:t xml:space="preserve">2773</w:t>
             </w:r>
           </w:p>
@@ -821,6 +776,30 @@
             </w:pPr>
             <w:r>
               <w:t xml:space="preserve">2827</w:t>
+            </w:r>
+          </w:p>
+        </w:tc>
+        <w:tc>
+          <w:tcPr/>
+          <w:p>
+            <w:pPr>
+              <w:pStyle w:val="Compact"/>
+              <w:jc w:val="left"/>
+            </w:pPr>
+            <w:r>
+              <w:t xml:space="preserve">2734</w:t>
+            </w:r>
+          </w:p>
+        </w:tc>
+        <w:tc>
+          <w:tcPr/>
+          <w:p>
+            <w:pPr>
+              <w:pStyle w:val="Compact"/>
+              <w:jc w:val="left"/>
+            </w:pPr>
+            <w:r>
+              <w:t xml:space="preserve">2815</w:t>
             </w:r>
           </w:p>
         </w:tc>
@@ -846,67 +825,43 @@
               <w:jc w:val="left"/>
             </w:pPr>
             <w:r>
-              <w:t xml:space="preserve">16</w:t>
-            </w:r>
-          </w:p>
-        </w:tc>
-        <w:tc>
-          <w:tcPr/>
-          <w:p>
-            <w:pPr>
-              <w:pStyle w:val="Compact"/>
-              <w:jc w:val="left"/>
-            </w:pPr>
-            <w:r>
-              <w:t xml:space="preserve">16</w:t>
-            </w:r>
-          </w:p>
-        </w:tc>
-        <w:tc>
-          <w:tcPr/>
-          <w:p>
-            <w:pPr>
-              <w:pStyle w:val="Compact"/>
-              <w:jc w:val="left"/>
-            </w:pPr>
-            <w:r>
-              <w:t xml:space="preserve">16</w:t>
-            </w:r>
-          </w:p>
-        </w:tc>
-        <w:tc>
-          <w:tcPr/>
-          <w:p>
-            <w:pPr>
-              <w:pStyle w:val="Compact"/>
-              <w:jc w:val="left"/>
-            </w:pPr>
-            <w:r>
-              <w:t xml:space="preserve">16</w:t>
-            </w:r>
-          </w:p>
-        </w:tc>
-        <w:tc>
-          <w:tcPr/>
-          <w:p>
-            <w:pPr>
-              <w:pStyle w:val="Compact"/>
-              <w:jc w:val="left"/>
-            </w:pPr>
-            <w:r>
-              <w:t xml:space="preserve">13</w:t>
-            </w:r>
-          </w:p>
-        </w:tc>
-        <w:tc>
-          <w:tcPr/>
-          <w:p>
-            <w:pPr>
-              <w:pStyle w:val="Compact"/>
-              <w:jc w:val="left"/>
-            </w:pPr>
-            <w:r>
-              <w:t xml:space="preserve">8</w:t>
+              <w:t xml:space="preserve">17</w:t>
+            </w:r>
+          </w:p>
+        </w:tc>
+        <w:tc>
+          <w:tcPr/>
+          <w:p>
+            <w:pPr>
+              <w:pStyle w:val="Compact"/>
+              <w:jc w:val="left"/>
+            </w:pPr>
+            <w:r>
+              <w:t xml:space="preserve">17</w:t>
+            </w:r>
+          </w:p>
+        </w:tc>
+        <w:tc>
+          <w:tcPr/>
+          <w:p>
+            <w:pPr>
+              <w:pStyle w:val="Compact"/>
+              <w:jc w:val="left"/>
+            </w:pPr>
+            <w:r>
+              <w:t xml:space="preserve">6</w:t>
+            </w:r>
+          </w:p>
+        </w:tc>
+        <w:tc>
+          <w:tcPr/>
+          <w:p>
+            <w:pPr>
+              <w:pStyle w:val="Compact"/>
+              <w:jc w:val="left"/>
+            </w:pPr>
+            <w:r>
+              <w:t xml:space="preserve">6</w:t>
             </w:r>
           </w:p>
         </w:tc>
@@ -944,79 +899,55 @@
               <w:jc w:val="left"/>
             </w:pPr>
             <w:r>
-              <w:t xml:space="preserve">Percent Lost</w:t>
-            </w:r>
-          </w:p>
-        </w:tc>
-        <w:tc>
-          <w:tcPr/>
-          <w:p>
-            <w:pPr>
-              <w:pStyle w:val="Compact"/>
-              <w:jc w:val="left"/>
-            </w:pPr>
-            <w:r>
-              <w:t xml:space="preserve">4.6</w:t>
-            </w:r>
-          </w:p>
-        </w:tc>
-        <w:tc>
-          <w:tcPr/>
-          <w:p>
-            <w:pPr>
-              <w:pStyle w:val="Compact"/>
-              <w:jc w:val="left"/>
-            </w:pPr>
-            <w:r>
-              <w:t xml:space="preserve">4.6</w:t>
-            </w:r>
-          </w:p>
-        </w:tc>
-        <w:tc>
-          <w:tcPr/>
-          <w:p>
-            <w:pPr>
-              <w:pStyle w:val="Compact"/>
-              <w:jc w:val="left"/>
-            </w:pPr>
-            <w:r>
-              <w:t xml:space="preserve">4.6</w:t>
-            </w:r>
-          </w:p>
-        </w:tc>
-        <w:tc>
-          <w:tcPr/>
-          <w:p>
-            <w:pPr>
-              <w:pStyle w:val="Compact"/>
-              <w:jc w:val="left"/>
-            </w:pPr>
-            <w:r>
-              <w:t xml:space="preserve">4.6</w:t>
-            </w:r>
-          </w:p>
-        </w:tc>
-        <w:tc>
-          <w:tcPr/>
-          <w:p>
-            <w:pPr>
-              <w:pStyle w:val="Compact"/>
-              <w:jc w:val="left"/>
-            </w:pPr>
-            <w:r>
-              <w:t xml:space="preserve">3.7</w:t>
-            </w:r>
-          </w:p>
-        </w:tc>
-        <w:tc>
-          <w:tcPr/>
-          <w:p>
-            <w:pPr>
-              <w:pStyle w:val="Compact"/>
-              <w:jc w:val="left"/>
-            </w:pPr>
-            <w:r>
-              <w:t xml:space="preserve">2.3</w:t>
+              <w:t xml:space="preserve">Percent Lost (based on current count)</w:t>
+            </w:r>
+          </w:p>
+        </w:tc>
+        <w:tc>
+          <w:tcPr/>
+          <w:p>
+            <w:pPr>
+              <w:pStyle w:val="Compact"/>
+              <w:jc w:val="left"/>
+            </w:pPr>
+            <w:r>
+              <w:t xml:space="preserve">4.9</w:t>
+            </w:r>
+          </w:p>
+        </w:tc>
+        <w:tc>
+          <w:tcPr/>
+          <w:p>
+            <w:pPr>
+              <w:pStyle w:val="Compact"/>
+              <w:jc w:val="left"/>
+            </w:pPr>
+            <w:r>
+              <w:t xml:space="preserve">4.9</w:t>
+            </w:r>
+          </w:p>
+        </w:tc>
+        <w:tc>
+          <w:tcPr/>
+          <w:p>
+            <w:pPr>
+              <w:pStyle w:val="Compact"/>
+              <w:jc w:val="left"/>
+            </w:pPr>
+            <w:r>
+              <w:t xml:space="preserve">1.7</w:t>
+            </w:r>
+          </w:p>
+        </w:tc>
+        <w:tc>
+          <w:tcPr/>
+          <w:p>
+            <w:pPr>
+              <w:pStyle w:val="Compact"/>
+              <w:jc w:val="left"/>
+            </w:pPr>
+            <w:r>
+              <w:t xml:space="preserve">1.7</w:t>
             </w:r>
           </w:p>
         </w:tc>
@@ -1054,103 +985,79 @@
               <w:jc w:val="left"/>
             </w:pPr>
             <w:r>
-              <w:t xml:space="preserve">Redds dewatered (w/ 100cfs buffer)</w:t>
-            </w:r>
-          </w:p>
-        </w:tc>
-        <w:tc>
-          <w:tcPr/>
-          <w:p>
-            <w:pPr>
-              <w:pStyle w:val="Compact"/>
-              <w:jc w:val="left"/>
-            </w:pPr>
-            <w:r>
-              <w:t xml:space="preserve">16</w:t>
-            </w:r>
-          </w:p>
-        </w:tc>
-        <w:tc>
-          <w:tcPr/>
-          <w:p>
-            <w:pPr>
-              <w:pStyle w:val="Compact"/>
-              <w:jc w:val="left"/>
-            </w:pPr>
-            <w:r>
-              <w:t xml:space="preserve">16</w:t>
-            </w:r>
-          </w:p>
-        </w:tc>
-        <w:tc>
-          <w:tcPr/>
-          <w:p>
-            <w:pPr>
-              <w:pStyle w:val="Compact"/>
-              <w:jc w:val="left"/>
-            </w:pPr>
-            <w:r>
-              <w:t xml:space="preserve">16</w:t>
-            </w:r>
-          </w:p>
-        </w:tc>
-        <w:tc>
-          <w:tcPr/>
-          <w:p>
-            <w:pPr>
-              <w:pStyle w:val="Compact"/>
-              <w:jc w:val="left"/>
-            </w:pPr>
-            <w:r>
-              <w:t xml:space="preserve">16</w:t>
-            </w:r>
-          </w:p>
-        </w:tc>
-        <w:tc>
-          <w:tcPr/>
-          <w:p>
-            <w:pPr>
-              <w:pStyle w:val="Compact"/>
-              <w:jc w:val="left"/>
-            </w:pPr>
-            <w:r>
-              <w:t xml:space="preserve">13</w:t>
-            </w:r>
-          </w:p>
-        </w:tc>
-        <w:tc>
-          <w:tcPr/>
-          <w:p>
-            <w:pPr>
-              <w:pStyle w:val="Compact"/>
-              <w:jc w:val="left"/>
-            </w:pPr>
-            <w:r>
-              <w:t xml:space="preserve">13</w:t>
-            </w:r>
-          </w:p>
-        </w:tc>
-        <w:tc>
-          <w:tcPr/>
-          <w:p>
-            <w:pPr>
-              <w:pStyle w:val="Compact"/>
-              <w:jc w:val="left"/>
-            </w:pPr>
-            <w:r>
-              <w:t xml:space="preserve">13</w:t>
-            </w:r>
-          </w:p>
-        </w:tc>
-        <w:tc>
-          <w:tcPr/>
-          <w:p>
-            <w:pPr>
-              <w:pStyle w:val="Compact"/>
-              <w:jc w:val="left"/>
-            </w:pPr>
-            <w:r>
-              <w:t xml:space="preserve">10</w:t>
+              <w:t xml:space="preserve">Percent Lost (based on expansion of 0.7)</w:t>
+            </w:r>
+          </w:p>
+        </w:tc>
+        <w:tc>
+          <w:tcPr/>
+          <w:p>
+            <w:pPr>
+              <w:pStyle w:val="Compact"/>
+              <w:jc w:val="left"/>
+            </w:pPr>
+            <w:r>
+              <w:t xml:space="preserve">2.9</w:t>
+            </w:r>
+          </w:p>
+        </w:tc>
+        <w:tc>
+          <w:tcPr/>
+          <w:p>
+            <w:pPr>
+              <w:pStyle w:val="Compact"/>
+              <w:jc w:val="left"/>
+            </w:pPr>
+            <w:r>
+              <w:t xml:space="preserve">2.9</w:t>
+            </w:r>
+          </w:p>
+        </w:tc>
+        <w:tc>
+          <w:tcPr/>
+          <w:p>
+            <w:pPr>
+              <w:pStyle w:val="Compact"/>
+              <w:jc w:val="left"/>
+            </w:pPr>
+            <w:r>
+              <w:t xml:space="preserve">1</w:t>
+            </w:r>
+          </w:p>
+        </w:tc>
+        <w:tc>
+          <w:tcPr/>
+          <w:p>
+            <w:pPr>
+              <w:pStyle w:val="Compact"/>
+              <w:jc w:val="left"/>
+            </w:pPr>
+            <w:r>
+              <w:t xml:space="preserve">1</w:t>
+            </w:r>
+          </w:p>
+        </w:tc>
+        <w:tc>
+          <w:tcPr/>
+          <w:p>
+            <w:pPr>
+              <w:pStyle w:val="Compact"/>
+              <w:jc w:val="left"/>
+            </w:pPr>
+            <w:r>
+              <w:t xml:space="preserve">0.8</w:t>
+            </w:r>
+          </w:p>
+        </w:tc>
+        <w:tc>
+          <w:tcPr/>
+          <w:p>
+            <w:pPr>
+              <w:pStyle w:val="Compact"/>
+              <w:jc w:val="left"/>
+            </w:pPr>
+            <w:r>
+              <w:t xml:space="preserve">0.7</w:t>
             </w:r>
           </w:p>
         </w:tc>
@@ -1164,6 +1071,178 @@
               <w:jc w:val="left"/>
             </w:pPr>
             <w:r>
+              <w:t xml:space="preserve">Percent Lost (based on expansion of 0.3)</w:t>
+            </w:r>
+          </w:p>
+        </w:tc>
+        <w:tc>
+          <w:tcPr/>
+          <w:p>
+            <w:pPr>
+              <w:pStyle w:val="Compact"/>
+              <w:jc w:val="left"/>
+            </w:pPr>
+            <w:r>
+              <w:t xml:space="preserve">3.8</w:t>
+            </w:r>
+          </w:p>
+        </w:tc>
+        <w:tc>
+          <w:tcPr/>
+          <w:p>
+            <w:pPr>
+              <w:pStyle w:val="Compact"/>
+              <w:jc w:val="left"/>
+            </w:pPr>
+            <w:r>
+              <w:t xml:space="preserve">3.8</w:t>
+            </w:r>
+          </w:p>
+        </w:tc>
+        <w:tc>
+          <w:tcPr/>
+          <w:p>
+            <w:pPr>
+              <w:pStyle w:val="Compact"/>
+              <w:jc w:val="left"/>
+            </w:pPr>
+            <w:r>
+              <w:t xml:space="preserve">1.3</w:t>
+            </w:r>
+          </w:p>
+        </w:tc>
+        <w:tc>
+          <w:tcPr/>
+          <w:p>
+            <w:pPr>
+              <w:pStyle w:val="Compact"/>
+              <w:jc w:val="left"/>
+            </w:pPr>
+            <w:r>
+              <w:t xml:space="preserve">1.3</w:t>
+            </w:r>
+          </w:p>
+        </w:tc>
+        <w:tc>
+          <w:tcPr/>
+          <w:p>
+            <w:pPr>
+              <w:pStyle w:val="Compact"/>
+              <w:jc w:val="left"/>
+            </w:pPr>
+            <w:r>
+              <w:t xml:space="preserve">1.1</w:t>
+            </w:r>
+          </w:p>
+        </w:tc>
+        <w:tc>
+          <w:tcPr/>
+          <w:p>
+            <w:pPr>
+              <w:pStyle w:val="Compact"/>
+              <w:jc w:val="left"/>
+            </w:pPr>
+            <w:r>
+              <w:t xml:space="preserve">0.9</w:t>
+            </w:r>
+          </w:p>
+        </w:tc>
+      </w:tr>
+      <w:tr>
+        <w:tc>
+          <w:tcPr/>
+          <w:p>
+            <w:pPr>
+              <w:pStyle w:val="Compact"/>
+              <w:jc w:val="left"/>
+            </w:pPr>
+            <w:r>
+              <w:t xml:space="preserve">Redds dewatered (w/ 100cfs buffer)</w:t>
+            </w:r>
+          </w:p>
+        </w:tc>
+        <w:tc>
+          <w:tcPr/>
+          <w:p>
+            <w:pPr>
+              <w:pStyle w:val="Compact"/>
+              <w:jc w:val="left"/>
+            </w:pPr>
+            <w:r>
+              <w:t xml:space="preserve">17</w:t>
+            </w:r>
+          </w:p>
+        </w:tc>
+        <w:tc>
+          <w:tcPr/>
+          <w:p>
+            <w:pPr>
+              <w:pStyle w:val="Compact"/>
+              <w:jc w:val="left"/>
+            </w:pPr>
+            <w:r>
+              <w:t xml:space="preserve">17</w:t>
+            </w:r>
+          </w:p>
+        </w:tc>
+        <w:tc>
+          <w:tcPr/>
+          <w:p>
+            <w:pPr>
+              <w:pStyle w:val="Compact"/>
+              <w:jc w:val="left"/>
+            </w:pPr>
+            <w:r>
+              <w:t xml:space="preserve">12</w:t>
+            </w:r>
+          </w:p>
+        </w:tc>
+        <w:tc>
+          <w:tcPr/>
+          <w:p>
+            <w:pPr>
+              <w:pStyle w:val="Compact"/>
+              <w:jc w:val="left"/>
+            </w:pPr>
+            <w:r>
+              <w:t xml:space="preserve">10</w:t>
+            </w:r>
+          </w:p>
+        </w:tc>
+        <w:tc>
+          <w:tcPr/>
+          <w:p>
+            <w:pPr>
+              <w:pStyle w:val="Compact"/>
+              <w:jc w:val="left"/>
+            </w:pPr>
+            <w:r>
+              <w:t xml:space="preserve">9</w:t>
+            </w:r>
+          </w:p>
+        </w:tc>
+        <w:tc>
+          <w:tcPr/>
+          <w:p>
+            <w:pPr>
+              <w:pStyle w:val="Compact"/>
+              <w:jc w:val="left"/>
+            </w:pPr>
+            <w:r>
+              <w:t xml:space="preserve">7</w:t>
+            </w:r>
+          </w:p>
+        </w:tc>
+      </w:tr>
+      <w:tr>
+        <w:tc>
+          <w:tcPr/>
+          <w:p>
+            <w:pPr>
+              <w:pStyle w:val="Compact"/>
+              <w:jc w:val="left"/>
+            </w:pPr>
+            <w:r>
               <w:t xml:space="preserve">Percent Lost (w/ 100cfs buffer)</w:t>
             </w:r>
           </w:p>
@@ -1176,79 +1255,31 @@
               <w:jc w:val="left"/>
             </w:pPr>
             <w:r>
-              <w:t xml:space="preserve">4.6</w:t>
-            </w:r>
-          </w:p>
-        </w:tc>
-        <w:tc>
-          <w:tcPr/>
-          <w:p>
-            <w:pPr>
-              <w:pStyle w:val="Compact"/>
-              <w:jc w:val="left"/>
-            </w:pPr>
-            <w:r>
-              <w:t xml:space="preserve">4.6</w:t>
-            </w:r>
-          </w:p>
-        </w:tc>
-        <w:tc>
-          <w:tcPr/>
-          <w:p>
-            <w:pPr>
-              <w:pStyle w:val="Compact"/>
-              <w:jc w:val="left"/>
-            </w:pPr>
-            <w:r>
-              <w:t xml:space="preserve">4.6</w:t>
-            </w:r>
-          </w:p>
-        </w:tc>
-        <w:tc>
-          <w:tcPr/>
-          <w:p>
-            <w:pPr>
-              <w:pStyle w:val="Compact"/>
-              <w:jc w:val="left"/>
-            </w:pPr>
-            <w:r>
-              <w:t xml:space="preserve">4.6</w:t>
-            </w:r>
-          </w:p>
-        </w:tc>
-        <w:tc>
-          <w:tcPr/>
-          <w:p>
-            <w:pPr>
-              <w:pStyle w:val="Compact"/>
-              <w:jc w:val="left"/>
-            </w:pPr>
-            <w:r>
-              <w:t xml:space="preserve">3.7</w:t>
-            </w:r>
-          </w:p>
-        </w:tc>
-        <w:tc>
-          <w:tcPr/>
-          <w:p>
-            <w:pPr>
-              <w:pStyle w:val="Compact"/>
-              <w:jc w:val="left"/>
-            </w:pPr>
-            <w:r>
-              <w:t xml:space="preserve">3.7</w:t>
-            </w:r>
-          </w:p>
-        </w:tc>
-        <w:tc>
-          <w:tcPr/>
-          <w:p>
-            <w:pPr>
-              <w:pStyle w:val="Compact"/>
-              <w:jc w:val="left"/>
-            </w:pPr>
-            <w:r>
-              <w:t xml:space="preserve">3.7</w:t>
+              <w:t xml:space="preserve">4.9</w:t>
+            </w:r>
+          </w:p>
+        </w:tc>
+        <w:tc>
+          <w:tcPr/>
+          <w:p>
+            <w:pPr>
+              <w:pStyle w:val="Compact"/>
+              <w:jc w:val="left"/>
+            </w:pPr>
+            <w:r>
+              <w:t xml:space="preserve">4.9</w:t>
+            </w:r>
+          </w:p>
+        </w:tc>
+        <w:tc>
+          <w:tcPr/>
+          <w:p>
+            <w:pPr>
+              <w:pStyle w:val="Compact"/>
+              <w:jc w:val="left"/>
+            </w:pPr>
+            <w:r>
+              <w:t xml:space="preserve">3.5</w:t>
             </w:r>
           </w:p>
         </w:tc>
@@ -1261,6 +1292,30 @@
             </w:pPr>
             <w:r>
               <w:t xml:space="preserve">2.9</w:t>
+            </w:r>
+          </w:p>
+        </w:tc>
+        <w:tc>
+          <w:tcPr/>
+          <w:p>
+            <w:pPr>
+              <w:pStyle w:val="Compact"/>
+              <w:jc w:val="left"/>
+            </w:pPr>
+            <w:r>
+              <w:t xml:space="preserve">2.6</w:t>
+            </w:r>
+          </w:p>
+        </w:tc>
+        <w:tc>
+          <w:tcPr/>
+          <w:p>
+            <w:pPr>
+              <w:pStyle w:val="Compact"/>
+              <w:jc w:val="left"/>
+            </w:pPr>
+            <w:r>
+              <w:t xml:space="preserve">2</w:t>
             </w:r>
           </w:p>
         </w:tc>

</xml_diff>

<commit_message>
3f + text updates
Added Alt 3f to kesFlow. Updated Real-time Estimate_Prelim_automated_v2.Rmd with text edits, filtered so figure is for only Sept/Oct., tried to make table construction a little cleaner by breaking out the variable creation.
</commit_message>
<xml_diff>
--- a/Real-time-Estimates_Prelim_automated.docx
+++ b/Real-time-Estimates_Prelim_automated.docx
@@ -71,7 +71,7 @@
         <w:pStyle w:val="Date"/>
       </w:pPr>
       <w:r>
-        <w:t xml:space="preserve">23</w:t>
+        <w:t xml:space="preserve">31</w:t>
       </w:r>
       <w:r>
         <w:t xml:space="preserve"> </w:t>
@@ -214,7 +214,7 @@
         <w:rPr>
           <w:rStyle w:val="VerbatimChar"/>
         </w:rPr>
-        <w:t xml:space="preserve">## 'data.frame':    213 obs. of  7 variables:</w:t>
+        <w:t xml:space="preserve">## 'data.frame':    213 obs. of  8 variables:</w:t>
       </w:r>
       <w:r>
         <w:br/>
@@ -278,6 +278,15 @@
           <w:rStyle w:val="VerbatimChar"/>
         </w:rPr>
         <w:t xml:space="preserve">##  $ Alt.3e: chr  "10851" "10781" "10567" "10603" ...</w:t>
+      </w:r>
+      <w:r>
+        <w:br/>
+      </w:r>
+      <w:r>
+        <w:rPr>
+          <w:rStyle w:val="VerbatimChar"/>
+        </w:rPr>
+        <w:t xml:space="preserve">##  $ Alt.3f: chr  "10828" "10812" "10570" "10588" ...</w:t>
       </w:r>
     </w:p>
     <w:bookmarkStart w:id="21" w:name="current-redd-count"/>
@@ -449,13 +458,14 @@
         <w:tblLook w:firstRow="1" w:lastRow="0" w:firstColumn="0" w:lastColumn="0" w:noHBand="0" w:noVBand="0" w:val="0020"/>
       </w:tblPr>
       <w:tblGrid>
-        <w:gridCol w:w="3912"/>
-        <w:gridCol w:w="667"/>
-        <w:gridCol w:w="667"/>
-        <w:gridCol w:w="667"/>
-        <w:gridCol w:w="667"/>
-        <w:gridCol w:w="667"/>
-        <w:gridCol w:w="667"/>
+        <w:gridCol w:w="3608"/>
+        <w:gridCol w:w="616"/>
+        <w:gridCol w:w="616"/>
+        <w:gridCol w:w="616"/>
+        <w:gridCol w:w="616"/>
+        <w:gridCol w:w="616"/>
+        <w:gridCol w:w="616"/>
+        <w:gridCol w:w="616"/>
       </w:tblGrid>
       <w:tr>
         <w:trPr>
@@ -545,6 +555,18 @@
             </w:r>
           </w:p>
         </w:tc>
+        <w:tc>
+          <w:tcPr/>
+          <w:p>
+            <w:pPr>
+              <w:pStyle w:val="Compact"/>
+              <w:jc w:val="left"/>
+            </w:pPr>
+            <w:r>
+              <w:t xml:space="preserve">Alt.3f</w:t>
+            </w:r>
+          </w:p>
+        </w:tc>
       </w:tr>
       <w:tr>
         <w:tc>
@@ -631,6 +653,18 @@
             </w:r>
           </w:p>
         </w:tc>
+        <w:tc>
+          <w:tcPr/>
+          <w:p>
+            <w:pPr>
+              <w:pStyle w:val="Compact"/>
+              <w:jc w:val="left"/>
+            </w:pPr>
+            <w:r>
+              <w:t xml:space="preserve">7713</w:t>
+            </w:r>
+          </w:p>
+        </w:tc>
       </w:tr>
       <w:tr>
         <w:tc>
@@ -717,6 +751,18 @@
             </w:r>
           </w:p>
         </w:tc>
+        <w:tc>
+          <w:tcPr/>
+          <w:p>
+            <w:pPr>
+              <w:pStyle w:val="Compact"/>
+              <w:jc w:val="left"/>
+            </w:pPr>
+            <w:r>
+              <w:t xml:space="preserve">5248</w:t>
+            </w:r>
+          </w:p>
+        </w:tc>
       </w:tr>
       <w:tr>
         <w:tc>
@@ -803,6 +849,18 @@
             </w:r>
           </w:p>
         </w:tc>
+        <w:tc>
+          <w:tcPr/>
+          <w:p>
+            <w:pPr>
+              <w:pStyle w:val="Compact"/>
+              <w:jc w:val="left"/>
+            </w:pPr>
+            <w:r>
+              <w:t xml:space="preserve">2646</w:t>
+            </w:r>
+          </w:p>
+        </w:tc>
       </w:tr>
       <w:tr>
         <w:tc>
@@ -889,6 +947,18 @@
             </w:r>
           </w:p>
         </w:tc>
+        <w:tc>
+          <w:tcPr/>
+          <w:p>
+            <w:pPr>
+              <w:pStyle w:val="Compact"/>
+              <w:jc w:val="left"/>
+            </w:pPr>
+            <w:r>
+              <w:t xml:space="preserve">5</w:t>
+            </w:r>
+          </w:p>
+        </w:tc>
       </w:tr>
       <w:tr>
         <w:tc>
@@ -975,6 +1045,18 @@
             </w:r>
           </w:p>
         </w:tc>
+        <w:tc>
+          <w:tcPr/>
+          <w:p>
+            <w:pPr>
+              <w:pStyle w:val="Compact"/>
+              <w:jc w:val="left"/>
+            </w:pPr>
+            <w:r>
+              <w:t xml:space="preserve">1.4</w:t>
+            </w:r>
+          </w:p>
+        </w:tc>
       </w:tr>
       <w:tr>
         <w:tc>
@@ -1061,6 +1143,18 @@
             </w:r>
           </w:p>
         </w:tc>
+        <w:tc>
+          <w:tcPr/>
+          <w:p>
+            <w:pPr>
+              <w:pStyle w:val="Compact"/>
+              <w:jc w:val="left"/>
+            </w:pPr>
+            <w:r>
+              <w:t xml:space="preserve">0.8</w:t>
+            </w:r>
+          </w:p>
+        </w:tc>
       </w:tr>
       <w:tr>
         <w:tc>
@@ -1147,6 +1241,18 @@
             </w:r>
           </w:p>
         </w:tc>
+        <w:tc>
+          <w:tcPr/>
+          <w:p>
+            <w:pPr>
+              <w:pStyle w:val="Compact"/>
+              <w:jc w:val="left"/>
+            </w:pPr>
+            <w:r>
+              <w:t xml:space="preserve">1.1</w:t>
+            </w:r>
+          </w:p>
+        </w:tc>
       </w:tr>
       <w:tr>
         <w:tc>
@@ -1233,6 +1339,18 @@
             </w:r>
           </w:p>
         </w:tc>
+        <w:tc>
+          <w:tcPr/>
+          <w:p>
+            <w:pPr>
+              <w:pStyle w:val="Compact"/>
+              <w:jc w:val="left"/>
+            </w:pPr>
+            <w:r>
+              <w:t xml:space="preserve">9</w:t>
+            </w:r>
+          </w:p>
+        </w:tc>
       </w:tr>
       <w:tr>
         <w:tc>
@@ -1316,6 +1434,18 @@
             </w:pPr>
             <w:r>
               <w:t xml:space="preserve">2</w:t>
+            </w:r>
+          </w:p>
+        </w:tc>
+        <w:tc>
+          <w:tcPr/>
+          <w:p>
+            <w:pPr>
+              <w:pStyle w:val="Compact"/>
+              <w:jc w:val="left"/>
+            </w:pPr>
+            <w:r>
+              <w:t xml:space="preserve">2.6</w:t>
             </w:r>
           </w:p>
         </w:tc>

</xml_diff>

<commit_message>
pull in new versions and overwrite olds stuff
</commit_message>
<xml_diff>
--- a/Real-time-Estimates_Prelim_automated.docx
+++ b/Real-time-Estimates_Prelim_automated.docx
@@ -71,7 +71,7 @@
         <w:pStyle w:val="Date"/>
       </w:pPr>
       <w:r>
-        <w:t xml:space="preserve">22</w:t>
+        <w:t xml:space="preserve">29</w:t>
       </w:r>
       <w:r>
         <w:t xml:space="preserve"> </w:t>
@@ -116,93 +116,6 @@
         <w:t xml:space="preserve">Please note that all data are preliminary until data collection is finalized. Likewise, there are uncertainties with forecasts which may lead to changes in proposed operations.</w:t>
       </w:r>
     </w:p>
-    <w:p>
-      <w:pPr>
-        <w:pStyle w:val="SourceCode"/>
-      </w:pPr>
-      <w:r>
-        <w:rPr>
-          <w:rStyle w:val="VerbatimChar"/>
-        </w:rPr>
-        <w:t xml:space="preserve">## </w:t>
-      </w:r>
-      <w:r>
-        <w:br/>
-      </w:r>
-      <w:r>
-        <w:rPr>
-          <w:rStyle w:val="VerbatimChar"/>
-        </w:rPr>
-        <w:t xml:space="preserve">## Attaching package: 'lubridate'</w:t>
-      </w:r>
-    </w:p>
-    <w:p>
-      <w:pPr>
-        <w:pStyle w:val="SourceCode"/>
-      </w:pPr>
-      <w:r>
-        <w:rPr>
-          <w:rStyle w:val="VerbatimChar"/>
-        </w:rPr>
-        <w:t xml:space="preserve">## The following objects are masked from 'package:data.table':</w:t>
-      </w:r>
-      <w:r>
-        <w:br/>
-      </w:r>
-      <w:r>
-        <w:rPr>
-          <w:rStyle w:val="VerbatimChar"/>
-        </w:rPr>
-        <w:t xml:space="preserve">## </w:t>
-      </w:r>
-      <w:r>
-        <w:br/>
-      </w:r>
-      <w:r>
-        <w:rPr>
-          <w:rStyle w:val="VerbatimChar"/>
-        </w:rPr>
-        <w:t xml:space="preserve">##     hour, isoweek, mday, minute, month, quarter, second, wday, week,</w:t>
-      </w:r>
-      <w:r>
-        <w:br/>
-      </w:r>
-      <w:r>
-        <w:rPr>
-          <w:rStyle w:val="VerbatimChar"/>
-        </w:rPr>
-        <w:t xml:space="preserve">##     yday, year</w:t>
-      </w:r>
-    </w:p>
-    <w:p>
-      <w:pPr>
-        <w:pStyle w:val="SourceCode"/>
-      </w:pPr>
-      <w:r>
-        <w:rPr>
-          <w:rStyle w:val="VerbatimChar"/>
-        </w:rPr>
-        <w:t xml:space="preserve">## The following objects are masked from 'package:base':</w:t>
-      </w:r>
-      <w:r>
-        <w:br/>
-      </w:r>
-      <w:r>
-        <w:rPr>
-          <w:rStyle w:val="VerbatimChar"/>
-        </w:rPr>
-        <w:t xml:space="preserve">## </w:t>
-      </w:r>
-      <w:r>
-        <w:br/>
-      </w:r>
-      <w:r>
-        <w:rPr>
-          <w:rStyle w:val="VerbatimChar"/>
-        </w:rPr>
-        <w:t xml:space="preserve">##     date, intersect, setdiff, union</w:t>
-      </w:r>
-    </w:p>
     <w:bookmarkStart w:id="21" w:name="current-redd-count"/>
     <w:p>
       <w:pPr>
@@ -362,7 +275,7 @@
         <w:t xml:space="preserve"> </w:t>
       </w:r>
       <w:r>
-        <w:t xml:space="preserve">Average September and October Keswick (KES) Flow in cfs, total water volume of each alternative for August through October in TAF, estimated numbers of SRWC redds dewatered, and percent of population that would be lost under each of the proposed alternatives. KES Flow data uses actual flow-to-date as of NA and proposed flows for the remainder of the incubation period. Redd dewatering is considered at the actual or estimated dewatering flow and with a 100 cfs buffer applied to the actual/estimated dewatering flow. Percentage of the population lost is based on the August 13, 2023 count of 347 Winter-run redds and updated redd counts may be available soon.</w:t>
+        <w:t xml:space="preserve">Average September and October Keswick (KES) Flow in cfs, total water volume of each alternative for August through October in TAF, estimated numbers of SRWC redds dewatered, and percent of population that would be lost under each of the proposed alternatives. KES Flow data uses actual flow-to-date as of 2023-08-31 and proposed flows for the remainder of the incubation period. Redd dewatering is considered at the actual or estimated dewatering flow and with a 100 cfs buffer applied to the actual/estimated dewatering flow. Percentage of the population lost is based on the August 13, 2023 count of 347 Winter-run redds and updated redd counts may be available soon.</w:t>
       </w:r>
     </w:p>
     <w:tbl>
@@ -370,17 +283,18 @@
         <w:tblStyle w:val="Table"/>
         <w:tblW w:type="pct" w:w="5000"/>
         <w:tblLook w:firstRow="1" w:lastRow="0" w:firstColumn="0" w:lastColumn="0" w:noHBand="0" w:noVBand="0" w:val="0020"/>
+        <w:jc w:val="start"/>
       </w:tblPr>
       <w:tblGrid>
-        <w:gridCol w:w="3046"/>
-        <w:gridCol w:w="609"/>
-        <w:gridCol w:w="609"/>
-        <w:gridCol w:w="609"/>
-        <w:gridCol w:w="609"/>
-        <w:gridCol w:w="609"/>
-        <w:gridCol w:w="609"/>
-        <w:gridCol w:w="609"/>
-        <w:gridCol w:w="609"/>
+        <w:gridCol w:w="3347"/>
+        <w:gridCol w:w="571"/>
+        <w:gridCol w:w="571"/>
+        <w:gridCol w:w="571"/>
+        <w:gridCol w:w="571"/>
+        <w:gridCol w:w="571"/>
+        <w:gridCol w:w="571"/>
+        <w:gridCol w:w="571"/>
+        <w:gridCol w:w="571"/>
       </w:tblGrid>
       <w:tr>
         <w:trPr>
@@ -944,7 +858,7 @@
               <w:jc w:val="left"/>
             </w:pPr>
             <w:r>
-              <w:t xml:space="preserve">Percent Lost</w:t>
+              <w:t xml:space="preserve">Percent Lost (based on current count)</w:t>
             </w:r>
           </w:p>
         </w:tc>
@@ -1041,6 +955,226 @@
             </w:pPr>
             <w:r>
               <w:t xml:space="preserve">1.2</w:t>
+            </w:r>
+          </w:p>
+        </w:tc>
+      </w:tr>
+      <w:tr>
+        <w:tc>
+          <w:tcPr/>
+          <w:p>
+            <w:pPr>
+              <w:pStyle w:val="Compact"/>
+              <w:jc w:val="left"/>
+            </w:pPr>
+            <w:r>
+              <w:t xml:space="preserve">Percent Lost (based on expansion of 0.7)</w:t>
+            </w:r>
+          </w:p>
+        </w:tc>
+        <w:tc>
+          <w:tcPr/>
+          <w:p>
+            <w:pPr>
+              <w:pStyle w:val="Compact"/>
+              <w:jc w:val="left"/>
+            </w:pPr>
+            <w:r>
+              <w:t xml:space="preserve">2.7</w:t>
+            </w:r>
+          </w:p>
+        </w:tc>
+        <w:tc>
+          <w:tcPr/>
+          <w:p>
+            <w:pPr>
+              <w:pStyle w:val="Compact"/>
+              <w:jc w:val="left"/>
+            </w:pPr>
+            <w:r>
+              <w:t xml:space="preserve">2.7</w:t>
+            </w:r>
+          </w:p>
+        </w:tc>
+        <w:tc>
+          <w:tcPr/>
+          <w:p>
+            <w:pPr>
+              <w:pStyle w:val="Compact"/>
+              <w:jc w:val="left"/>
+            </w:pPr>
+            <w:r>
+              <w:t xml:space="preserve">2.7</w:t>
+            </w:r>
+          </w:p>
+        </w:tc>
+        <w:tc>
+          <w:tcPr/>
+          <w:p>
+            <w:pPr>
+              <w:pStyle w:val="Compact"/>
+              <w:jc w:val="left"/>
+            </w:pPr>
+            <w:r>
+              <w:t xml:space="preserve">2.7</w:t>
+            </w:r>
+          </w:p>
+        </w:tc>
+        <w:tc>
+          <w:tcPr/>
+          <w:p>
+            <w:pPr>
+              <w:pStyle w:val="Compact"/>
+              <w:jc w:val="left"/>
+            </w:pPr>
+            <w:r>
+              <w:t xml:space="preserve">2.2</w:t>
+            </w:r>
+          </w:p>
+        </w:tc>
+        <w:tc>
+          <w:tcPr/>
+          <w:p>
+            <w:pPr>
+              <w:pStyle w:val="Compact"/>
+              <w:jc w:val="left"/>
+            </w:pPr>
+            <w:r>
+              <w:t xml:space="preserve">1.4</w:t>
+            </w:r>
+          </w:p>
+        </w:tc>
+        <w:tc>
+          <w:tcPr/>
+          <w:p>
+            <w:pPr>
+              <w:pStyle w:val="Compact"/>
+              <w:jc w:val="left"/>
+            </w:pPr>
+            <w:r>
+              <w:t xml:space="preserve">0.8</w:t>
+            </w:r>
+          </w:p>
+        </w:tc>
+        <w:tc>
+          <w:tcPr/>
+          <w:p>
+            <w:pPr>
+              <w:pStyle w:val="Compact"/>
+              <w:jc w:val="left"/>
+            </w:pPr>
+            <w:r>
+              <w:t xml:space="preserve">0.7</w:t>
+            </w:r>
+          </w:p>
+        </w:tc>
+      </w:tr>
+      <w:tr>
+        <w:tc>
+          <w:tcPr/>
+          <w:p>
+            <w:pPr>
+              <w:pStyle w:val="Compact"/>
+              <w:jc w:val="left"/>
+            </w:pPr>
+            <w:r>
+              <w:t xml:space="preserve">Percent Lost (based on expansion of 0.3)</w:t>
+            </w:r>
+          </w:p>
+        </w:tc>
+        <w:tc>
+          <w:tcPr/>
+          <w:p>
+            <w:pPr>
+              <w:pStyle w:val="Compact"/>
+              <w:jc w:val="left"/>
+            </w:pPr>
+            <w:r>
+              <w:t xml:space="preserve">3.5</w:t>
+            </w:r>
+          </w:p>
+        </w:tc>
+        <w:tc>
+          <w:tcPr/>
+          <w:p>
+            <w:pPr>
+              <w:pStyle w:val="Compact"/>
+              <w:jc w:val="left"/>
+            </w:pPr>
+            <w:r>
+              <w:t xml:space="preserve">3.5</w:t>
+            </w:r>
+          </w:p>
+        </w:tc>
+        <w:tc>
+          <w:tcPr/>
+          <w:p>
+            <w:pPr>
+              <w:pStyle w:val="Compact"/>
+              <w:jc w:val="left"/>
+            </w:pPr>
+            <w:r>
+              <w:t xml:space="preserve">3.5</w:t>
+            </w:r>
+          </w:p>
+        </w:tc>
+        <w:tc>
+          <w:tcPr/>
+          <w:p>
+            <w:pPr>
+              <w:pStyle w:val="Compact"/>
+              <w:jc w:val="left"/>
+            </w:pPr>
+            <w:r>
+              <w:t xml:space="preserve">3.5</w:t>
+            </w:r>
+          </w:p>
+        </w:tc>
+        <w:tc>
+          <w:tcPr/>
+          <w:p>
+            <w:pPr>
+              <w:pStyle w:val="Compact"/>
+              <w:jc w:val="left"/>
+            </w:pPr>
+            <w:r>
+              <w:t xml:space="preserve">2.9</w:t>
+            </w:r>
+          </w:p>
+        </w:tc>
+        <w:tc>
+          <w:tcPr/>
+          <w:p>
+            <w:pPr>
+              <w:pStyle w:val="Compact"/>
+              <w:jc w:val="left"/>
+            </w:pPr>
+            <w:r>
+              <w:t xml:space="preserve">1.8</w:t>
+            </w:r>
+          </w:p>
+        </w:tc>
+        <w:tc>
+          <w:tcPr/>
+          <w:p>
+            <w:pPr>
+              <w:pStyle w:val="Compact"/>
+              <w:jc w:val="left"/>
+            </w:pPr>
+            <w:r>
+              <w:t xml:space="preserve">1.1</w:t>
+            </w:r>
+          </w:p>
+        </w:tc>
+        <w:tc>
+          <w:tcPr/>
+          <w:p>
+            <w:pPr>
+              <w:pStyle w:val="Compact"/>
+              <w:jc w:val="left"/>
+            </w:pPr>
+            <w:r>
+              <w:t xml:space="preserve">0.9</w:t>
             </w:r>
           </w:p>
         </w:tc>
@@ -1283,7 +1417,7 @@
       <w:r>
         <w:drawing>
           <wp:inline>
-            <wp:extent cx="4620126" cy="3696101"/>
+            <wp:extent cx="5334000" cy="3111500"/>
             <wp:effectExtent b="0" l="0" r="0" t="0"/>
             <wp:docPr descr="" title="" id="24" name="Picture"/>
             <a:graphic>
@@ -1304,7 +1438,7 @@
                   <pic:spPr bwMode="auto">
                     <a:xfrm>
                       <a:off x="0" y="0"/>
-                      <a:ext cx="4620126" cy="3696101"/>
+                      <a:ext cx="5334000" cy="3111500"/>
                     </a:xfrm>
                     <a:prstGeom prst="rect">
                       <a:avLst/>
@@ -1975,7 +2109,7 @@
     <w:name w:val="ConstantTok"/>
     <w:basedOn w:val="VerbatimChar"/>
     <w:rPr>
-      <w:color w:val="000000"/>
+      <w:color w:val="8f5902"/>
       <w:shd w:val="clear" w:fill="f8f8f8"/>
     </w:rPr>
   </w:style>
@@ -1991,8 +2125,9 @@
     <w:name w:val="SpecialCharTok"/>
     <w:basedOn w:val="VerbatimChar"/>
     <w:rPr>
-      <w:color w:val="000000"/>
-      <w:shd w:val="clear" w:fill="f8f8f8"/>
+      <w:color w:val="ce5c00"/>
+      <w:shd w:val="clear" w:fill="f8f8f8"/>
+      <w:b/>
     </w:rPr>
   </w:style>
   <w:style w:type="character" w:customStyle="1" w:styleId="StringTok">
@@ -2077,8 +2212,9 @@
     <w:name w:val="FunctionTok"/>
     <w:basedOn w:val="VerbatimChar"/>
     <w:rPr>
-      <w:color w:val="000000"/>
-      <w:shd w:val="clear" w:fill="f8f8f8"/>
+      <w:color w:val="204a87"/>
+      <w:shd w:val="clear" w:fill="f8f8f8"/>
+      <w:b/>
     </w:rPr>
   </w:style>
   <w:style w:type="character" w:customStyle="1" w:styleId="VariableTok">
@@ -2134,7 +2270,7 @@
     <w:name w:val="AttributeTok"/>
     <w:basedOn w:val="VerbatimChar"/>
     <w:rPr>
-      <w:color w:val="c4a000"/>
+      <w:color w:val="204a87"/>
       <w:shd w:val="clear" w:fill="f8f8f8"/>
     </w:rPr>
   </w:style>

</xml_diff>